<commit_message>
Actualizacion de cronograma (completando el porcentaje)
</commit_message>
<xml_diff>
--- a/Línea Base/DPVEI/LB1/DPVEI-RDS.docx
+++ b/Línea Base/DPVEI/LB1/DPVEI-RDS.docx
@@ -107,15 +107,16 @@
           <w:sz w:val="36"/>
           <w:szCs w:val="36"/>
         </w:rPr>
-        <w:t>Reporte del desarrollo de Software</w:t>
-      </w:r>
+        <w:t xml:space="preserve">Reporte del desarrollo de </w:t>
+      </w:r>
+      <w:proofErr w:type="gramStart"/>
       <w:r>
         <w:rPr>
           <w:rFonts w:ascii="Agency FB" w:hAnsi="Agency FB"/>
           <w:sz w:val="36"/>
           <w:szCs w:val="36"/>
         </w:rPr>
-        <w:t xml:space="preserve"> – Versión 1</w:t>
+        <w:t>Software</w:t>
       </w:r>
       <w:r>
         <w:rPr>
@@ -123,8 +124,17 @@
           <w:sz w:val="36"/>
           <w:szCs w:val="36"/>
         </w:rPr>
+        <w:t xml:space="preserve"> </w:t>
+      </w:r>
+      <w:r>
+        <w:rPr>
+          <w:rFonts w:ascii="Agency FB" w:hAnsi="Agency FB"/>
+          <w:sz w:val="36"/>
+          <w:szCs w:val="36"/>
+        </w:rPr>
         <w:t>”</w:t>
       </w:r>
+      <w:proofErr w:type="gramEnd"/>
     </w:p>
     <w:p>
       <w:pPr>
@@ -411,6 +421,7 @@
           <w:lang w:val="es-ES"/>
         </w:rPr>
       </w:pPr>
+      <w:proofErr w:type="spellStart"/>
       <w:r>
         <w:rPr>
           <w:rFonts w:ascii="Agency FB" w:hAnsi="Agency FB"/>
@@ -418,9 +429,9 @@
           <w:szCs w:val="36"/>
           <w:lang w:val="es-ES"/>
         </w:rPr>
-        <w:t xml:space="preserve">Ascencios Gutierrez, Erick </w:t>
-      </w:r>
-      <w:proofErr w:type="spellStart"/>
+        <w:t>Ascencios</w:t>
+      </w:r>
+      <w:proofErr w:type="spellEnd"/>
       <w:r>
         <w:rPr>
           <w:rFonts w:ascii="Agency FB" w:hAnsi="Agency FB"/>
@@ -428,31 +439,78 @@
           <w:szCs w:val="36"/>
           <w:lang w:val="es-ES"/>
         </w:rPr>
-        <w:t>Fabrizio</w:t>
-      </w:r>
-      <w:proofErr w:type="spellEnd"/>
-    </w:p>
-    <w:p>
-      <w:pPr>
-        <w:pStyle w:val="Prrafodelista"/>
+        <w:t xml:space="preserve"> </w:t>
+      </w:r>
+      <w:proofErr w:type="spellStart"/>
+      <w:r>
         <w:rPr>
           <w:rFonts w:ascii="Agency FB" w:hAnsi="Agency FB"/>
           <w:sz w:val="36"/>
           <w:szCs w:val="36"/>
           <w:lang w:val="es-ES"/>
         </w:rPr>
-      </w:pPr>
-    </w:p>
-    <w:p>
-      <w:pPr>
-        <w:pStyle w:val="Prrafodelista"/>
+        <w:t>Gutierrez</w:t>
+      </w:r>
+      <w:proofErr w:type="spellEnd"/>
+      <w:r>
         <w:rPr>
           <w:rFonts w:ascii="Agency FB" w:hAnsi="Agency FB"/>
           <w:sz w:val="36"/>
           <w:szCs w:val="36"/>
           <w:lang w:val="es-ES"/>
         </w:rPr>
-      </w:pPr>
+        <w:t xml:space="preserve">, Erick </w:t>
+      </w:r>
+      <w:proofErr w:type="spellStart"/>
+      <w:r>
+        <w:rPr>
+          <w:rFonts w:ascii="Agency FB" w:hAnsi="Agency FB"/>
+          <w:sz w:val="36"/>
+          <w:szCs w:val="36"/>
+          <w:lang w:val="es-ES"/>
+        </w:rPr>
+        <w:t>Fabrizio</w:t>
+      </w:r>
+      <w:proofErr w:type="spellEnd"/>
+    </w:p>
+    <w:p>
+      <w:pPr>
+        <w:pStyle w:val="Prrafodelista"/>
+        <w:rPr>
+          <w:rFonts w:ascii="Agency FB" w:hAnsi="Agency FB"/>
+          <w:sz w:val="36"/>
+          <w:szCs w:val="36"/>
+          <w:lang w:val="es-ES"/>
+        </w:rPr>
+      </w:pPr>
+    </w:p>
+    <w:p>
+      <w:pPr>
+        <w:pStyle w:val="Prrafodelista"/>
+        <w:ind w:left="2844" w:firstLine="696"/>
+        <w:rPr>
+          <w:rFonts w:ascii="Agency FB" w:hAnsi="Agency FB"/>
+          <w:sz w:val="36"/>
+          <w:szCs w:val="36"/>
+          <w:lang w:val="es-ES"/>
+        </w:rPr>
+      </w:pPr>
+      <w:r>
+        <w:rPr>
+          <w:rFonts w:ascii="Agency FB" w:hAnsi="Agency FB"/>
+          <w:sz w:val="36"/>
+          <w:szCs w:val="36"/>
+        </w:rPr>
+        <w:t>Versión 1</w:t>
+      </w:r>
+      <w:r>
+        <w:rPr>
+          <w:rFonts w:ascii="Agency FB" w:hAnsi="Agency FB"/>
+          <w:sz w:val="36"/>
+          <w:szCs w:val="36"/>
+        </w:rPr>
+        <w:t>.0</w:t>
+      </w:r>
     </w:p>
     <w:p>
       <w:pPr>
@@ -1971,43 +2029,7 @@
             <w:szCs w:val="24"/>
             <w:lang w:val="es-ES"/>
           </w:rPr>
-          <w:t>https://unmsmmail-my.sharepoint.com/:x:/g/personal/esteb</w:t>
-        </w:r>
-        <w:r>
-          <w:rPr>
-            <w:rStyle w:val="Hipervnculo"/>
-            <w:sz w:val="24"/>
-            <w:szCs w:val="24"/>
-            <w:lang w:val="es-ES"/>
-          </w:rPr>
-          <w:t>a</w:t>
-        </w:r>
-        <w:r>
-          <w:rPr>
-            <w:rStyle w:val="Hipervnculo"/>
-            <w:sz w:val="24"/>
-            <w:szCs w:val="24"/>
-            <w:lang w:val="es-ES"/>
-          </w:rPr>
-          <w:t>n</w:t>
-        </w:r>
-        <w:r>
-          <w:rPr>
-            <w:rStyle w:val="Hipervnculo"/>
-            <w:sz w:val="24"/>
-            <w:szCs w:val="24"/>
-            <w:lang w:val="es-ES"/>
-          </w:rPr>
-          <w:t>_</w:t>
-        </w:r>
-        <w:r>
-          <w:rPr>
-            <w:rStyle w:val="Hipervnculo"/>
-            <w:sz w:val="24"/>
-            <w:szCs w:val="24"/>
-            <w:lang w:val="es-ES"/>
-          </w:rPr>
-          <w:t>quinonez_unmsm_edu_pe/ERHO-2yiNrlFvXoeWSL19ScBKG_yYYP4HkL9Xiawj6gc3Q?rtime=N-L-uVC620g</w:t>
+          <w:t>https://unmsmmail-my.sharepoint.com/:x:/g/personal/esteban_quinonez_unmsm_edu_pe/ERHO-2yiNrlFvXoeWSL19ScBKG_yYYP4HkL9Xiawj6gc3Q?rtime=N-L-uVC620g</w:t>
         </w:r>
       </w:hyperlink>
     </w:p>
@@ -3160,8 +3182,21 @@
           <w:lang w:eastAsia="es-PE"/>
           <w14:ligatures w14:val="none"/>
         </w:rPr>
-        <w:t xml:space="preserve">Como próximos pasos se espera empezar a desarrollar la codificación de la plataforma </w:t>
-      </w:r>
+        <w:t>Como próximos pasos se espera empezar a desarrollar la codificación de la plataforma web, así como el desarrollo del Hito N°2. Todo esto cumpliendo con el plazo de las fechas programadas en el cronograma.</w:t>
+      </w:r>
+    </w:p>
+    <w:p>
+      <w:pPr>
+        <w:spacing w:line="240" w:lineRule="auto"/>
+        <w:rPr>
+          <w:rFonts w:ascii="Times New Roman" w:eastAsia="Times New Roman" w:hAnsi="Times New Roman" w:cs="Times New Roman"/>
+          <w:kern w:val="0"/>
+          <w:sz w:val="24"/>
+          <w:szCs w:val="24"/>
+          <w:lang w:eastAsia="es-PE"/>
+          <w14:ligatures w14:val="none"/>
+        </w:rPr>
+      </w:pPr>
       <w:r>
         <w:rPr>
           <w:rFonts w:ascii="Calibri" w:eastAsia="Times New Roman" w:hAnsi="Calibri" w:cs="Calibri"/>
@@ -3172,116 +3207,7 @@
           <w:lang w:eastAsia="es-PE"/>
           <w14:ligatures w14:val="none"/>
         </w:rPr>
-        <w:t>web,</w:t>
-      </w:r>
-      <w:r>
-        <w:rPr>
-          <w:rFonts w:ascii="Calibri" w:eastAsia="Times New Roman" w:hAnsi="Calibri" w:cs="Calibri"/>
-          <w:color w:val="000000"/>
-          <w:kern w:val="0"/>
-          <w:sz w:val="24"/>
-          <w:szCs w:val="24"/>
-          <w:lang w:eastAsia="es-PE"/>
-          <w14:ligatures w14:val="none"/>
-        </w:rPr>
-        <w:t xml:space="preserve"> así como el desarrollo del Hito N°</w:t>
-      </w:r>
-      <w:r>
-        <w:rPr>
-          <w:rFonts w:ascii="Calibri" w:eastAsia="Times New Roman" w:hAnsi="Calibri" w:cs="Calibri"/>
-          <w:color w:val="000000"/>
-          <w:kern w:val="0"/>
-          <w:sz w:val="24"/>
-          <w:szCs w:val="24"/>
-          <w:lang w:eastAsia="es-PE"/>
-          <w14:ligatures w14:val="none"/>
-        </w:rPr>
-        <w:t>2.</w:t>
-      </w:r>
-      <w:r>
-        <w:rPr>
-          <w:rFonts w:ascii="Calibri" w:eastAsia="Times New Roman" w:hAnsi="Calibri" w:cs="Calibri"/>
-          <w:color w:val="000000"/>
-          <w:kern w:val="0"/>
-          <w:sz w:val="24"/>
-          <w:szCs w:val="24"/>
-          <w:lang w:eastAsia="es-PE"/>
-          <w14:ligatures w14:val="none"/>
-        </w:rPr>
-        <w:t xml:space="preserve"> Todo esto cumpliendo con el plazo de las fechas programadas en el cronograma.</w:t>
-      </w:r>
-    </w:p>
-    <w:p>
-      <w:pPr>
-        <w:spacing w:line="240" w:lineRule="auto"/>
-        <w:rPr>
-          <w:rFonts w:ascii="Times New Roman" w:eastAsia="Times New Roman" w:hAnsi="Times New Roman" w:cs="Times New Roman"/>
-          <w:kern w:val="0"/>
-          <w:sz w:val="24"/>
-          <w:szCs w:val="24"/>
-          <w:lang w:eastAsia="es-PE"/>
-          <w14:ligatures w14:val="none"/>
-        </w:rPr>
-      </w:pPr>
-      <w:r>
-        <w:rPr>
-          <w:rFonts w:ascii="Calibri" w:eastAsia="Times New Roman" w:hAnsi="Calibri" w:cs="Calibri"/>
-          <w:color w:val="000000"/>
-          <w:kern w:val="0"/>
-          <w:sz w:val="24"/>
-          <w:szCs w:val="24"/>
-          <w:lang w:eastAsia="es-PE"/>
-          <w14:ligatures w14:val="none"/>
-        </w:rPr>
-        <w:t xml:space="preserve">Para la planificación el equipo de desarrollo tiene la obligación de </w:t>
-      </w:r>
-      <w:r>
-        <w:rPr>
-          <w:rFonts w:ascii="Calibri" w:eastAsia="Times New Roman" w:hAnsi="Calibri" w:cs="Calibri"/>
-          <w:color w:val="000000"/>
-          <w:kern w:val="0"/>
-          <w:sz w:val="24"/>
-          <w:szCs w:val="24"/>
-          <w:lang w:eastAsia="es-PE"/>
-          <w14:ligatures w14:val="none"/>
-        </w:rPr>
-        <w:t>reunirse dos</w:t>
-      </w:r>
-      <w:r>
-        <w:rPr>
-          <w:rFonts w:ascii="Calibri" w:eastAsia="Times New Roman" w:hAnsi="Calibri" w:cs="Calibri"/>
-          <w:color w:val="000000"/>
-          <w:kern w:val="0"/>
-          <w:sz w:val="24"/>
-          <w:szCs w:val="24"/>
-          <w:lang w:eastAsia="es-PE"/>
-          <w14:ligatures w14:val="none"/>
-        </w:rPr>
-        <w:t xml:space="preserve"> veces por semana: lunes y sábados. Los lunes se realiza la asignación y planificación de tareas por realizar, y los sábados se revisa la culminación de </w:t>
-      </w:r>
-      <w:r>
-        <w:rPr>
-          <w:rFonts w:ascii="Calibri" w:eastAsia="Times New Roman" w:hAnsi="Calibri" w:cs="Calibri"/>
-          <w:color w:val="000000"/>
-          <w:kern w:val="0"/>
-          <w:sz w:val="24"/>
-          <w:szCs w:val="24"/>
-          <w:lang w:eastAsia="es-PE"/>
-          <w14:ligatures w14:val="none"/>
-        </w:rPr>
-        <w:t>este,</w:t>
-      </w:r>
-      <w:r>
-        <w:rPr>
-          <w:rFonts w:ascii="Calibri" w:eastAsia="Times New Roman" w:hAnsi="Calibri" w:cs="Calibri"/>
-          <w:color w:val="000000"/>
-          <w:kern w:val="0"/>
-          <w:sz w:val="24"/>
-          <w:szCs w:val="24"/>
-          <w:lang w:eastAsia="es-PE"/>
-          <w14:ligatures w14:val="none"/>
-        </w:rPr>
-        <w:t xml:space="preserve"> así como una verificación del avance de la semana.</w:t>
+        <w:t>Para la planificación el equipo de desarrollo tiene la obligación de reunirse dos veces por semana: lunes y sábados. Los lunes se realiza la asignación y planificación de tareas por realizar, y los sábados se revisa la culminación de este, así como una verificación del avance de la semana.</w:t>
       </w:r>
     </w:p>
     <w:p>
@@ -3500,25 +3426,7 @@
             <w:szCs w:val="24"/>
             <w:lang w:val="es-ES"/>
           </w:rPr>
-          <w:t>https://github.com/EstebanQuinonez/TECN</w:t>
-        </w:r>
-        <w:r>
-          <w:rPr>
-            <w:rStyle w:val="Hipervnculo"/>
-            <w:sz w:val="24"/>
-            <w:szCs w:val="24"/>
-            <w:lang w:val="es-ES"/>
-          </w:rPr>
-          <w:t>O</w:t>
-        </w:r>
-        <w:r>
-          <w:rPr>
-            <w:rStyle w:val="Hipervnculo"/>
-            <w:sz w:val="24"/>
-            <w:szCs w:val="24"/>
-            <w:lang w:val="es-ES"/>
-          </w:rPr>
-          <w:t>FUSION</w:t>
+          <w:t>https://github.com/EstebanQuinonez/TECNOFUSION</w:t>
         </w:r>
       </w:hyperlink>
     </w:p>
@@ -3584,6 +3492,7 @@
         <w:docPartUnique/>
       </w:docPartObj>
     </w:sdtPr>
+    <w:sdtEndPr/>
     <w:sdtContent>
       <w:p>
         <w:pPr>

</xml_diff>